<commit_message>
se agregaron mas cosas del postmortem
</commit_message>
<xml_diff>
--- a/Documentos Primer Ciclo/Documentos Segundo Ciclo/1. PSP Integrantes Grupo/David Leonardo Agudelo Villa/QS-Postmortem-LiderCalidad-V2.0.docx
+++ b/Documentos Primer Ciclo/Documentos Segundo Ciclo/1. PSP Integrantes Grupo/David Leonardo Agudelo Villa/QS-Postmortem-LiderCalidad-V2.0.docx
@@ -699,10 +699,10 @@
         </w:rPr>
         <w:lastRenderedPageBreak/>
         <w:drawing>
-          <wp:inline distT="0" distB="0" distL="0" distR="0" wp14:anchorId="0CFACF9B" wp14:editId="0CFB1925">
-            <wp:extent cx="5153025" cy="3409950"/>
+          <wp:inline distT="0" distB="0" distL="0" distR="0" wp14:anchorId="4A0A32B2" wp14:editId="0447B17B">
+            <wp:extent cx="5076825" cy="3352800"/>
             <wp:effectExtent l="0" t="0" r="9525" b="0"/>
-            <wp:docPr id="2" name="Imagen 2"/>
+            <wp:docPr id="7" name="Imagen 7"/>
             <wp:cNvGraphicFramePr>
               <a:graphicFrameLocks xmlns:a="http://schemas.openxmlformats.org/drawingml/2006/main" noChangeAspect="1"/>
             </wp:cNvGraphicFramePr>
@@ -722,7 +722,7 @@
                   <pic:spPr>
                     <a:xfrm>
                       <a:off x="0" y="0"/>
-                      <a:ext cx="5153025" cy="3409950"/>
+                      <a:ext cx="5076825" cy="3352800"/>
                     </a:xfrm>
                     <a:prstGeom prst="rect">
                       <a:avLst/>
@@ -739,6 +739,89 @@
       <w:pPr>
         <w:jc w:val="both"/>
         <w:rPr>
+          <w:rFonts w:ascii="Arial" w:hAnsi="Arial" w:cs="Arial"/>
+          <w:b/>
+        </w:rPr>
+      </w:pPr>
+    </w:p>
+    <w:p>
+      <w:pPr>
+        <w:jc w:val="both"/>
+        <w:rPr>
+          <w:rFonts w:ascii="Arial" w:hAnsi="Arial" w:cs="Arial"/>
+          <w:b/>
+        </w:rPr>
+      </w:pPr>
+      <w:r>
+        <w:rPr>
+          <w:rFonts w:ascii="Arial" w:hAnsi="Arial" w:cs="Arial"/>
+          <w:b/>
+        </w:rPr>
+        <w:t xml:space="preserve">Tiempo estimado: </w:t>
+      </w:r>
+      <w:r>
+        <w:rPr>
+          <w:rFonts w:ascii="Arial" w:hAnsi="Arial" w:cs="Arial"/>
+        </w:rPr>
+        <w:t>2400 min</w:t>
+      </w:r>
+    </w:p>
+    <w:p>
+      <w:pPr>
+        <w:jc w:val="both"/>
+        <w:rPr>
+          <w:rFonts w:ascii="Arial" w:hAnsi="Arial" w:cs="Arial"/>
+          <w:b/>
+        </w:rPr>
+      </w:pPr>
+      <w:r>
+        <w:rPr>
+          <w:rFonts w:ascii="Arial" w:hAnsi="Arial" w:cs="Arial"/>
+          <w:b/>
+        </w:rPr>
+        <w:t xml:space="preserve">Tiempo real: </w:t>
+      </w:r>
+      <w:r>
+        <w:rPr>
+          <w:rFonts w:ascii="Arial" w:hAnsi="Arial" w:cs="Arial"/>
+        </w:rPr>
+        <w:t>1658 min</w:t>
+      </w:r>
+    </w:p>
+    <w:p>
+      <w:pPr>
+        <w:jc w:val="both"/>
+        <w:rPr>
+          <w:rFonts w:ascii="Arial" w:hAnsi="Arial" w:cs="Arial"/>
+          <w:b/>
+        </w:rPr>
+      </w:pPr>
+      <w:r>
+        <w:rPr>
+          <w:rFonts w:ascii="Arial" w:hAnsi="Arial" w:cs="Arial"/>
+          <w:b/>
+        </w:rPr>
+        <w:t xml:space="preserve">Ganancia: </w:t>
+      </w:r>
+      <w:r>
+        <w:rPr>
+          <w:rFonts w:ascii="Arial" w:hAnsi="Arial" w:cs="Arial"/>
+        </w:rPr>
+        <w:t>742 min</w:t>
+      </w:r>
+      <w:r>
+        <w:rPr>
+          <w:rFonts w:ascii="Arial" w:hAnsi="Arial" w:cs="Arial"/>
+        </w:rPr>
+        <w:t xml:space="preserve"> = 12 horas</w:t>
+      </w:r>
+      <w:bookmarkStart w:id="0" w:name="_GoBack"/>
+      <w:bookmarkEnd w:id="0"/>
+    </w:p>
+    <w:p>
+      <w:pPr>
+        <w:jc w:val="center"/>
+        <w:rPr>
           <w:noProof/>
           <w:lang w:eastAsia="es-CO"/>
         </w:rPr>
@@ -750,10 +833,10 @@
         </w:rPr>
         <w:lastRenderedPageBreak/>
         <w:drawing>
-          <wp:inline distT="0" distB="0" distL="0" distR="0" wp14:anchorId="18005DE3" wp14:editId="611E7ED7">
-            <wp:extent cx="5612130" cy="5442585"/>
-            <wp:effectExtent l="0" t="0" r="7620" b="5715"/>
-            <wp:docPr id="4" name="Imagen 4"/>
+          <wp:inline distT="0" distB="0" distL="0" distR="0" wp14:anchorId="0A0B5EA2" wp14:editId="2D65D5BE">
+            <wp:extent cx="5612130" cy="4756150"/>
+            <wp:effectExtent l="0" t="0" r="7620" b="6350"/>
+            <wp:docPr id="10" name="Imagen 10"/>
             <wp:cNvGraphicFramePr>
               <a:graphicFrameLocks xmlns:a="http://schemas.openxmlformats.org/drawingml/2006/main" noChangeAspect="1"/>
             </wp:cNvGraphicFramePr>
@@ -773,7 +856,7 @@
                   <pic:spPr>
                     <a:xfrm>
                       <a:off x="0" y="0"/>
-                      <a:ext cx="5612130" cy="5442585"/>
+                      <a:ext cx="5612130" cy="4756150"/>
                     </a:xfrm>
                     <a:prstGeom prst="rect">
                       <a:avLst/>
@@ -785,23 +868,25 @@
           </wp:inline>
         </w:drawing>
       </w:r>
-      <w:r>
+    </w:p>
+    <w:p>
+      <w:pPr>
+        <w:jc w:val="center"/>
         <w:rPr>
           <w:noProof/>
           <w:lang w:eastAsia="es-CO"/>
         </w:rPr>
-        <w:t xml:space="preserve"> </w:t>
-      </w:r>
+      </w:pPr>
       <w:r>
         <w:rPr>
           <w:noProof/>
           <w:lang w:eastAsia="es-CO"/>
         </w:rPr>
         <w:drawing>
-          <wp:inline distT="0" distB="0" distL="0" distR="0" wp14:anchorId="69F4F2D7" wp14:editId="75152228">
-            <wp:extent cx="5612130" cy="1468120"/>
+          <wp:inline distT="0" distB="0" distL="0" distR="0" wp14:anchorId="17183568" wp14:editId="04962992">
+            <wp:extent cx="5612130" cy="1337310"/>
             <wp:effectExtent l="0" t="0" r="7620" b="0"/>
-            <wp:docPr id="6" name="Imagen 6"/>
+            <wp:docPr id="11" name="Imagen 11"/>
             <wp:cNvGraphicFramePr>
               <a:graphicFrameLocks xmlns:a="http://schemas.openxmlformats.org/drawingml/2006/main" noChangeAspect="1"/>
             </wp:cNvGraphicFramePr>
@@ -821,7 +906,7 @@
                   <pic:spPr>
                     <a:xfrm>
                       <a:off x="0" y="0"/>
-                      <a:ext cx="5612130" cy="1468120"/>
+                      <a:ext cx="5612130" cy="1337310"/>
                     </a:xfrm>
                     <a:prstGeom prst="rect">
                       <a:avLst/>
@@ -934,8 +1019,6 @@
           </wp:inline>
         </w:drawing>
       </w:r>
-      <w:bookmarkStart w:id="0" w:name="_GoBack"/>
-      <w:bookmarkEnd w:id="0"/>
     </w:p>
     <w:p>
       <w:pPr>
@@ -1270,23 +1353,13 @@
                               <w:rFonts w:ascii="Arial" w:hAnsi="Arial" w:cs="Arial"/>
                             </w:rPr>
                           </w:pPr>
-                          <w:proofErr w:type="spellStart"/>
                           <w:r>
                             <w:rPr>
                               <w:rFonts w:ascii="Arial" w:eastAsia="Times New Roman" w:hAnsi="Arial" w:cs="Arial"/>
                               <w:b/>
                               <w:lang w:val="es-ES_tradnl" w:eastAsia="es-CO"/>
                             </w:rPr>
-                            <w:t>Postmortem</w:t>
-                          </w:r>
-                          <w:proofErr w:type="spellEnd"/>
-                          <w:r>
-                            <w:rPr>
-                              <w:rFonts w:ascii="Arial" w:eastAsia="Times New Roman" w:hAnsi="Arial" w:cs="Arial"/>
-                              <w:b/>
-                              <w:lang w:val="es-ES_tradnl" w:eastAsia="es-CO"/>
-                            </w:rPr>
-                            <w:t xml:space="preserve"> </w:t>
+                            <w:t xml:space="preserve">Postmortem </w:t>
                           </w:r>
                           <w:r>
                             <w:rPr>

</xml_diff>